<commit_message>
statement added to file
</commit_message>
<xml_diff>
--- a/Amended letter- final notice-general.docx
+++ b/Amended letter- final notice-general.docx
@@ -12,6 +12,13 @@
           <w:b/>
         </w:rPr>
       </w:pPr>
+      <w:r>
+        <w:rPr>
+          <w:rFonts w:ascii="Calibri" w:hAnsi="Calibri" w:cs="Calibri"/>
+          <w:b/>
+        </w:rPr>
+        <w:t>I am added</w:t>
+      </w:r>
     </w:p>
     <w:p>
       <w:pPr>
@@ -328,29 +335,14 @@
         <w:rPr>
           <w:rFonts w:ascii="Calibri" w:hAnsi="Calibri" w:cs="Calibri"/>
         </w:rPr>
-        <w:t xml:space="preserve">Reference our previous correspondence with you inter alia our letter </w:t>
-      </w:r>
-      <w:proofErr w:type="gramStart"/>
-      <w:r>
-        <w:rPr>
-          <w:rFonts w:ascii="Calibri" w:hAnsi="Calibri" w:cs="Calibri"/>
-        </w:rPr>
-        <w:t xml:space="preserve">dated </w:t>
+        <w:t xml:space="preserve">Reference our previous correspondence with you inter alia our letter dated </w:t>
       </w:r>
       <w:r>
         <w:rPr>
           <w:rFonts w:ascii="Calibri" w:hAnsi="Calibri" w:cs="Calibri"/>
           <w:u w:val="single"/>
         </w:rPr>
-        <w:t>???????</w:t>
-      </w:r>
-      <w:proofErr w:type="gramEnd"/>
-      <w:r>
-        <w:rPr>
-          <w:rFonts w:ascii="Calibri" w:hAnsi="Calibri" w:cs="Calibri"/>
-          <w:u w:val="single"/>
-        </w:rPr>
-        <w:t xml:space="preserve"> (last correspondence date)</w:t>
+        <w:t>??????? (last correspondence date)</w:t>
       </w:r>
       <w:r>
         <w:rPr>
@@ -384,14 +376,7 @@
         <w:rPr>
           <w:rFonts w:ascii="Calibri" w:hAnsi="Calibri" w:cs="Calibri"/>
         </w:rPr>
-        <w:t xml:space="preserve"> defaulted for an amount of </w:t>
-      </w:r>
-      <w:proofErr w:type="gramStart"/>
-      <w:r>
-        <w:rPr>
-          <w:rFonts w:ascii="Calibri" w:hAnsi="Calibri" w:cs="Calibri"/>
-        </w:rPr>
-        <w:t xml:space="preserve">PKR </w:t>
+        <w:t xml:space="preserve"> defaulted for an amount of PKR </w:t>
       </w:r>
       <w:r>
         <w:rPr>
@@ -400,7 +385,6 @@
         </w:rPr>
         <w:t>????????</w:t>
       </w:r>
-      <w:proofErr w:type="gramEnd"/>
       <w:r>
         <w:rPr>
           <w:rFonts w:ascii="Calibri" w:hAnsi="Calibri" w:cs="Calibri"/>
@@ -417,16 +401,8 @@
         <w:rPr>
           <w:rFonts w:ascii="Calibri" w:hAnsi="Calibri" w:cs="Calibri"/>
         </w:rPr>
-        <w:t xml:space="preserve"> only) against which recovery was made for the amount of Rs. ?????? and remaining defaulted amount of PKR ??????? is still outstanding against </w:t>
-      </w:r>
-      <w:proofErr w:type="gramStart"/>
-      <w:r>
-        <w:rPr>
-          <w:rFonts w:ascii="Calibri" w:hAnsi="Calibri" w:cs="Calibri"/>
-        </w:rPr>
-        <w:t>you .</w:t>
-      </w:r>
-      <w:proofErr w:type="gramEnd"/>
+        <w:t xml:space="preserve"> only) against which recovery was made for the amount of Rs. ?????? and remaining defaulted amount of PKR ??????? is still outstanding against you .</w:t>
+      </w:r>
     </w:p>
     <w:p>
       <w:pPr>
@@ -1249,7 +1225,7 @@
     <w:lsdException w:name="Table Web 2" w:semiHidden="1" w:unhideWhenUsed="1"/>
     <w:lsdException w:name="Table Web 3" w:semiHidden="1" w:unhideWhenUsed="1"/>
     <w:lsdException w:name="Balloon Text" w:semiHidden="1" w:unhideWhenUsed="1"/>
-    <w:lsdException w:name="Table Grid" w:semiHidden="1" w:uiPriority="59" w:unhideWhenUsed="1"/>
+    <w:lsdException w:name="Table Grid" w:uiPriority="59"/>
     <w:lsdException w:name="Table Theme" w:semiHidden="1" w:unhideWhenUsed="1"/>
     <w:lsdException w:name="Placeholder Text" w:semiHidden="1"/>
     <w:lsdException w:name="No Spacing" w:uiPriority="1" w:qFormat="1"/>

</xml_diff>